<commit_message>
[VM:timothy.queen@7/9/2014 12:26:56 PM] updated schedule
git-tfs-id: [https://tfs.omnicloud.local/tfs/cco%20program/]$/eCoaching_V2;C13636
</commit_message>
<xml_diff>
--- a/Project Management/CCO OY2_eCoaching Log Project Plan.docx
+++ b/Project Management/CCO OY2_eCoaching Log Project Plan.docx
@@ -12,8 +12,6 @@
       </w:pPr>
       <w:bookmarkStart w:id="0" w:name="_Toc305898884"/>
       <w:bookmarkStart w:id="1" w:name="_Toc309606168"/>
-      <w:bookmarkStart w:id="2" w:name="_GoBack"/>
-      <w:bookmarkEnd w:id="2"/>
       <w:r>
         <w:drawing>
           <wp:inline distT="0" distB="0" distL="0" distR="0" wp14:anchorId="0E603323" wp14:editId="0E603324">
@@ -1595,21 +1593,21 @@
           <w:rFonts w:ascii="Times New Roman" w:hAnsi="Times New Roman"/>
         </w:rPr>
       </w:pPr>
-      <w:bookmarkStart w:id="3" w:name="_Toc524312826"/>
-      <w:bookmarkStart w:id="4" w:name="_Toc20734058"/>
-      <w:bookmarkStart w:id="5" w:name="_Toc371672033"/>
-      <w:bookmarkStart w:id="6" w:name="_Toc447095880"/>
-      <w:bookmarkStart w:id="7" w:name="_Toc456598586"/>
-      <w:bookmarkStart w:id="8" w:name="_Toc456600917"/>
+      <w:bookmarkStart w:id="2" w:name="_Toc524312826"/>
+      <w:bookmarkStart w:id="3" w:name="_Toc20734058"/>
+      <w:bookmarkStart w:id="4" w:name="_Toc371672033"/>
+      <w:bookmarkStart w:id="5" w:name="_Toc447095880"/>
+      <w:bookmarkStart w:id="6" w:name="_Toc456598586"/>
+      <w:bookmarkStart w:id="7" w:name="_Toc456600917"/>
       <w:r>
         <w:rPr>
           <w:rFonts w:ascii="Times New Roman" w:hAnsi="Times New Roman"/>
         </w:rPr>
         <w:t>Introduction</w:t>
       </w:r>
+      <w:bookmarkEnd w:id="2"/>
       <w:bookmarkEnd w:id="3"/>
       <w:bookmarkEnd w:id="4"/>
-      <w:bookmarkEnd w:id="5"/>
     </w:p>
     <w:p/>
     <w:p>
@@ -1620,7 +1618,23 @@
         <w:t>ing</w:t>
       </w:r>
       <w:r>
-        <w:t xml:space="preserve"> log (eCL) project plan will provide a high-level overview of the project and will serve as the formal document used to execute the requirements of the eCL application and input from the project stakeholders. The project plan will document our approach and methodology used by the eCL Engineering team.</w:t>
+        <w:t xml:space="preserve"> log (</w:t>
+      </w:r>
+      <w:proofErr w:type="gramStart"/>
+      <w:r>
+        <w:t>eCL</w:t>
+      </w:r>
+      <w:proofErr w:type="gramEnd"/>
+      <w:r>
+        <w:t xml:space="preserve">) project plan will provide a high-level overview of the project and will serve as the formal document used to execute the requirements of the eCL application and input from the project stakeholders. The project plan will document our approach and methodology used by the </w:t>
+      </w:r>
+      <w:proofErr w:type="gramStart"/>
+      <w:r>
+        <w:t>eCL</w:t>
+      </w:r>
+      <w:proofErr w:type="gramEnd"/>
+      <w:r>
+        <w:t xml:space="preserve"> Engineering team.</w:t>
       </w:r>
     </w:p>
     <w:p/>
@@ -1628,8 +1642,13 @@
       <w:r>
         <w:t xml:space="preserve">The </w:t>
       </w:r>
+      <w:proofErr w:type="gramStart"/>
       <w:r>
-        <w:t xml:space="preserve">eCL </w:t>
+        <w:t>eCL</w:t>
+      </w:r>
+      <w:proofErr w:type="gramEnd"/>
+      <w:r>
+        <w:t xml:space="preserve"> </w:t>
       </w:r>
       <w:r>
         <w:t xml:space="preserve">is designed to provide feedback to CSRs of the Contact Center </w:t>
@@ -1653,13 +1672,37 @@
     <w:p/>
     <w:p>
       <w:r>
-        <w:t xml:space="preserve">Supervisors and Managers submit eCLs for a CSR to correct unfavorable behavior. They submit eCLs through a front-end Internet application which gets delivered to the CSRs manager for coaching. Depending on the type of coaching required, both Supervisor and Manager could be required to review and sign-off. </w:t>
+        <w:t xml:space="preserve">Supervisors and Managers submit </w:t>
+      </w:r>
+      <w:proofErr w:type="spellStart"/>
+      <w:r>
+        <w:t>eCLs</w:t>
+      </w:r>
+      <w:proofErr w:type="spellEnd"/>
+      <w:r>
+        <w:t xml:space="preserve"> for a CSR to correct unfavorable behavior. They submit </w:t>
+      </w:r>
+      <w:proofErr w:type="spellStart"/>
+      <w:r>
+        <w:t>eCLs</w:t>
+      </w:r>
+      <w:proofErr w:type="spellEnd"/>
+      <w:r>
+        <w:t xml:space="preserve"> through a front-end Internet application which gets delivered to the CSRs manager for coaching. Depending on the type of coaching required, both Supervisor and Manager could be required to review and sign-off. </w:t>
       </w:r>
     </w:p>
     <w:p/>
     <w:p>
       <w:r>
-        <w:t>Two feeds exist for the eCL application:</w:t>
+        <w:t xml:space="preserve">Two feeds exist for the </w:t>
+      </w:r>
+      <w:proofErr w:type="gramStart"/>
+      <w:r>
+        <w:t>eCL</w:t>
+      </w:r>
+      <w:proofErr w:type="gramEnd"/>
+      <w:r>
+        <w:t xml:space="preserve"> application:</w:t>
       </w:r>
     </w:p>
     <w:p/>
@@ -1678,7 +1721,15 @@
         <w:t xml:space="preserve">. This </w:t>
       </w:r>
       <w:r>
-        <w:t xml:space="preserve">was implemented in April, 2013.  The feed was created to be able to pull in 1 of 14 various outlier data feeds, currently only a few have been sent to eCL.  </w:t>
+        <w:t xml:space="preserve">was implemented in April, 2013.  The feed was created to be able to pull in 1 of 14 various outlier data feeds, currently only a few have been sent to </w:t>
+      </w:r>
+      <w:proofErr w:type="gramStart"/>
+      <w:r>
+        <w:t>eCL</w:t>
+      </w:r>
+      <w:proofErr w:type="gramEnd"/>
+      <w:r>
+        <w:t xml:space="preserve">.  </w:t>
       </w:r>
     </w:p>
     <w:p>
@@ -1698,6 +1749,7 @@
       <w:r>
         <w:t>LimeSurvey®</w:t>
       </w:r>
+      <w:proofErr w:type="gramStart"/>
       <w:r>
         <w:t>)</w:t>
       </w:r>
@@ -1705,7 +1757,11 @@
         <w:t xml:space="preserve"> </w:t>
       </w:r>
       <w:r>
-        <w:t xml:space="preserve"> and Verint</w:t>
+        <w:t xml:space="preserve"> and</w:t>
+      </w:r>
+      <w:proofErr w:type="gramEnd"/>
+      <w:r>
+        <w:t xml:space="preserve"> Verint</w:t>
       </w:r>
       <w:r>
         <w:t>.</w:t>
@@ -1720,7 +1776,15 @@
     <w:p/>
     <w:p>
       <w:r>
-        <w:t>During this option year, several enhancements are planned to provide more functionality to the eCL system.</w:t>
+        <w:t xml:space="preserve">During this option year, several enhancements are planned to provide more functionality to the </w:t>
+      </w:r>
+      <w:proofErr w:type="gramStart"/>
+      <w:r>
+        <w:t>eCL</w:t>
+      </w:r>
+      <w:proofErr w:type="gramEnd"/>
+      <w:r>
+        <w:t xml:space="preserve"> system.</w:t>
       </w:r>
       <w:r>
         <w:t xml:space="preserve">  These enhancements will be done through SCRs if they are minor in nature.  Larger enhancements will be documented in this plan as they aris</w:t>
@@ -1740,9 +1804,9 @@
           <w:rFonts w:ascii="Times New Roman" w:hAnsi="Times New Roman"/>
         </w:rPr>
       </w:pPr>
-      <w:bookmarkStart w:id="9" w:name="_Toc524312837"/>
-      <w:bookmarkStart w:id="10" w:name="_Toc20734060"/>
-      <w:bookmarkStart w:id="11" w:name="_Toc371672034"/>
+      <w:bookmarkStart w:id="8" w:name="_Toc524312837"/>
+      <w:bookmarkStart w:id="9" w:name="_Toc20734060"/>
+      <w:bookmarkStart w:id="10" w:name="_Toc371672034"/>
       <w:r>
         <w:rPr>
           <w:rFonts w:ascii="Times New Roman" w:hAnsi="Times New Roman"/>
@@ -1761,9 +1825,9 @@
         </w:rPr>
         <w:t>rganization</w:t>
       </w:r>
+      <w:bookmarkEnd w:id="8"/>
       <w:bookmarkEnd w:id="9"/>
       <w:bookmarkEnd w:id="10"/>
-      <w:bookmarkEnd w:id="11"/>
     </w:p>
     <w:p>
       <w:pPr>
@@ -1930,9 +1994,11 @@
       <w:r>
         <w:t xml:space="preserve">he </w:t>
       </w:r>
+      <w:proofErr w:type="gramStart"/>
       <w:r>
         <w:t>eCL</w:t>
       </w:r>
+      <w:proofErr w:type="gramEnd"/>
       <w:r>
         <w:t xml:space="preserve"> project interact</w:t>
       </w:r>
@@ -1994,9 +2060,9 @@
           <w:rFonts w:ascii="Times New Roman" w:hAnsi="Times New Roman"/>
         </w:rPr>
       </w:pPr>
-      <w:bookmarkStart w:id="12" w:name="_Toc371672035"/>
-      <w:bookmarkStart w:id="13" w:name="_Toc524312847"/>
-      <w:bookmarkStart w:id="14" w:name="_Toc20734070"/>
+      <w:bookmarkStart w:id="11" w:name="_Toc371672035"/>
+      <w:bookmarkStart w:id="12" w:name="_Toc524312847"/>
+      <w:bookmarkStart w:id="13" w:name="_Toc20734070"/>
       <w:r>
         <w:rPr>
           <w:rFonts w:ascii="Times New Roman" w:hAnsi="Times New Roman"/>
@@ -2016,7 +2082,7 @@
         </w:rPr>
         <w:t>easurements</w:t>
       </w:r>
-      <w:bookmarkEnd w:id="12"/>
+      <w:bookmarkEnd w:id="11"/>
       <w:r>
         <w:rPr>
           <w:rFonts w:ascii="Times New Roman" w:hAnsi="Times New Roman"/>
@@ -3271,6 +3337,7 @@
                 <w:sz w:val="18"/>
               </w:rPr>
             </w:pPr>
+            <w:proofErr w:type="spellStart"/>
             <w:r>
               <w:rPr>
                 <w:color w:val="000000"/>
@@ -3278,6 +3345,7 @@
               </w:rPr>
               <w:t>CostPoint</w:t>
             </w:r>
+            <w:proofErr w:type="spellEnd"/>
           </w:p>
         </w:tc>
         <w:tc>
@@ -3297,21 +3365,37 @@
                 <w:color w:val="000000"/>
                 <w:sz w:val="18"/>
               </w:rPr>
-              <w:t xml:space="preserve">Data is stored in CostPoint. </w:t>
-            </w:r>
-          </w:p>
-          <w:p>
-            <w:pPr>
+              <w:t xml:space="preserve">Data is stored in </w:t>
+            </w:r>
+            <w:proofErr w:type="spellStart"/>
+            <w:r>
               <w:rPr>
                 <w:color w:val="000000"/>
                 <w:sz w:val="18"/>
               </w:rPr>
-            </w:pPr>
+              <w:t>CostPoint</w:t>
+            </w:r>
+            <w:proofErr w:type="spellEnd"/>
             <w:r>
               <w:rPr>
                 <w:color w:val="000000"/>
                 <w:sz w:val="18"/>
               </w:rPr>
+              <w:t xml:space="preserve">. </w:t>
+            </w:r>
+          </w:p>
+          <w:p>
+            <w:pPr>
+              <w:rPr>
+                <w:color w:val="000000"/>
+                <w:sz w:val="18"/>
+              </w:rPr>
+            </w:pPr>
+            <w:r>
+              <w:rPr>
+                <w:color w:val="000000"/>
+                <w:sz w:val="18"/>
+              </w:rPr>
               <w:t xml:space="preserve">Reports and analysis results are stored on project </w:t>
             </w:r>
             <w:r>
@@ -3320,7 +3404,23 @@
                 <w:sz w:val="18"/>
               </w:rPr>
               <w:lastRenderedPageBreak/>
-              <w:t>SharePoint site (furnish url)</w:t>
+              <w:t xml:space="preserve">SharePoint site (furnish </w:t>
+            </w:r>
+            <w:proofErr w:type="spellStart"/>
+            <w:r>
+              <w:rPr>
+                <w:color w:val="000000"/>
+                <w:sz w:val="18"/>
+              </w:rPr>
+              <w:t>url</w:t>
+            </w:r>
+            <w:proofErr w:type="spellEnd"/>
+            <w:r>
+              <w:rPr>
+                <w:color w:val="000000"/>
+                <w:sz w:val="18"/>
+              </w:rPr>
+              <w:t>)</w:t>
             </w:r>
           </w:p>
         </w:tc>
@@ -6900,15 +7000,15 @@
           <w:rFonts w:ascii="Times New Roman" w:hAnsi="Times New Roman"/>
         </w:rPr>
       </w:pPr>
-      <w:bookmarkStart w:id="15" w:name="_Toc371672036"/>
+      <w:bookmarkStart w:id="14" w:name="_Toc371672036"/>
       <w:r>
         <w:rPr>
           <w:rFonts w:ascii="Times New Roman" w:hAnsi="Times New Roman"/>
         </w:rPr>
         <w:t xml:space="preserve">Project </w:t>
       </w:r>
+      <w:bookmarkEnd w:id="12"/>
       <w:bookmarkEnd w:id="13"/>
-      <w:bookmarkEnd w:id="14"/>
       <w:r>
         <w:rPr>
           <w:rFonts w:ascii="Times New Roman" w:hAnsi="Times New Roman"/>
@@ -6933,7 +7033,7 @@
         </w:rPr>
         <w:t>bjectives</w:t>
       </w:r>
-      <w:bookmarkEnd w:id="15"/>
+      <w:bookmarkEnd w:id="14"/>
     </w:p>
     <w:p>
       <w:pPr>
@@ -7421,14 +7521,22 @@
           </w:p>
         </w:tc>
       </w:tr>
+      <w:bookmarkEnd w:id="5"/>
       <w:bookmarkEnd w:id="6"/>
       <w:bookmarkEnd w:id="7"/>
-      <w:bookmarkEnd w:id="8"/>
     </w:tbl>
     <w:p/>
     <w:p>
       <w:r>
-        <w:t xml:space="preserve">Major changes to the eCL are planned for OY2.  These changes will be managed as a project.  Some of the changes will go through multiple iterations while others </w:t>
+        <w:t xml:space="preserve">Major changes to the </w:t>
+      </w:r>
+      <w:proofErr w:type="gramStart"/>
+      <w:r>
+        <w:t>eCL</w:t>
+      </w:r>
+      <w:proofErr w:type="gramEnd"/>
+      <w:r>
+        <w:t xml:space="preserve"> are planned for OY2.  These changes will be managed as a project.  Some of the changes will go through multiple iterations while others </w:t>
       </w:r>
       <w:r>
         <w:t>may</w:t>
@@ -7738,7 +7846,13 @@
               <w:rPr>
                 <w:rFonts w:ascii="Arial" w:hAnsi="Arial" w:cs="Arial"/>
               </w:rPr>
-              <w:t>18</w:t>
+              <w:t>1</w:t>
+            </w:r>
+            <w:r>
+              <w:rPr>
+                <w:rFonts w:ascii="Arial" w:hAnsi="Arial" w:cs="Arial"/>
+              </w:rPr>
+              <w:t>5</w:t>
             </w:r>
             <w:r>
               <w:rPr>
@@ -7878,7 +7992,43 @@
               <w:rPr>
                 <w:rFonts w:ascii="Arial" w:hAnsi="Arial" w:cs="Arial"/>
               </w:rPr>
-              <w:t>7/21 – 8/8</w:t>
+              <w:t>7/1</w:t>
+            </w:r>
+            <w:r>
+              <w:rPr>
+                <w:rFonts w:ascii="Arial" w:hAnsi="Arial" w:cs="Arial"/>
+              </w:rPr>
+              <w:t>0</w:t>
+            </w:r>
+            <w:r>
+              <w:rPr>
+                <w:rFonts w:ascii="Arial" w:hAnsi="Arial" w:cs="Arial"/>
+              </w:rPr>
+              <w:t xml:space="preserve"> – </w:t>
+            </w:r>
+            <w:r>
+              <w:rPr>
+                <w:rFonts w:ascii="Arial" w:hAnsi="Arial" w:cs="Arial"/>
+              </w:rPr>
+              <w:t>7</w:t>
+            </w:r>
+            <w:r>
+              <w:rPr>
+                <w:rFonts w:ascii="Arial" w:hAnsi="Arial" w:cs="Arial"/>
+              </w:rPr>
+              <w:t>/</w:t>
+            </w:r>
+            <w:r>
+              <w:rPr>
+                <w:rFonts w:ascii="Arial" w:hAnsi="Arial" w:cs="Arial"/>
+              </w:rPr>
+              <w:t>1</w:t>
+            </w:r>
+            <w:r>
+              <w:rPr>
+                <w:rFonts w:ascii="Arial" w:hAnsi="Arial" w:cs="Arial"/>
+              </w:rPr>
+              <w:t>8</w:t>
             </w:r>
           </w:p>
         </w:tc>
@@ -7942,7 +8092,7 @@
               <w:rPr>
                 <w:rFonts w:ascii="Arial" w:hAnsi="Arial" w:cs="Arial"/>
               </w:rPr>
-              <w:t>Finalize KPA approach for asking questions and capturing responses</w:t>
+              <w:t>Finalize Home page changes</w:t>
             </w:r>
           </w:p>
           <w:p>
@@ -7963,58 +8113,9 @@
               <w:rPr>
                 <w:rFonts w:ascii="Arial" w:hAnsi="Arial" w:cs="Arial"/>
               </w:rPr>
-              <w:t>Create supervisor eCL</w:t>
-            </w:r>
-            <w:r>
-              <w:rPr>
-                <w:rFonts w:ascii="Arial" w:hAnsi="Arial" w:cs="Arial"/>
-              </w:rPr>
-              <w:t xml:space="preserve"> functionality using a modular driven approach</w:t>
-            </w:r>
-          </w:p>
-        </w:tc>
-        <w:tc>
-          <w:tcPr>
-            <w:tcW w:w="1825" w:type="dxa"/>
-          </w:tcPr>
-          <w:p>
-            <w:pPr>
-              <w:pStyle w:val="BodyText"/>
-              <w:spacing w:before="60"/>
-              <w:ind w:left="0"/>
-              <w:rPr>
-                <w:rFonts w:ascii="Arial" w:hAnsi="Arial" w:cs="Arial"/>
-              </w:rPr>
-            </w:pPr>
-            <w:r>
-              <w:rPr>
-                <w:rFonts w:ascii="Arial" w:hAnsi="Arial" w:cs="Arial"/>
-              </w:rPr>
-              <w:t>8/11 – 8/29</w:t>
-            </w:r>
-          </w:p>
-        </w:tc>
-      </w:tr>
-      <w:tr>
-        <w:tc>
-          <w:tcPr>
-            <w:tcW w:w="1005" w:type="dxa"/>
-          </w:tcPr>
-          <w:p>
-            <w:pPr>
-              <w:pStyle w:val="BodyText"/>
-              <w:spacing w:before="60"/>
-              <w:ind w:left="0"/>
-            </w:pPr>
-            <w:r>
-              <w:t>C2</w:t>
-            </w:r>
-          </w:p>
-        </w:tc>
-        <w:tc>
-          <w:tcPr>
-            <w:tcW w:w="4300" w:type="dxa"/>
-          </w:tcPr>
+              <w:t>Finalize KPA approach for asking questions and capturing responses</w:t>
+            </w:r>
+          </w:p>
           <w:p>
             <w:pPr>
               <w:pStyle w:val="BodyText"/>
@@ -8033,9 +8134,64 @@
               <w:rPr>
                 <w:rFonts w:ascii="Arial" w:hAnsi="Arial" w:cs="Arial"/>
               </w:rPr>
-              <w:t>Finalize home page changes</w:t>
-            </w:r>
-          </w:p>
+              <w:t>Create supervisor eCL</w:t>
+            </w:r>
+            <w:r>
+              <w:rPr>
+                <w:rFonts w:ascii="Arial" w:hAnsi="Arial" w:cs="Arial"/>
+              </w:rPr>
+              <w:t xml:space="preserve"> functionality using a modular driven approach</w:t>
+            </w:r>
+          </w:p>
+        </w:tc>
+        <w:tc>
+          <w:tcPr>
+            <w:tcW w:w="1825" w:type="dxa"/>
+          </w:tcPr>
+          <w:p>
+            <w:pPr>
+              <w:pStyle w:val="BodyText"/>
+              <w:spacing w:before="60"/>
+              <w:ind w:left="0"/>
+              <w:rPr>
+                <w:rFonts w:ascii="Arial" w:hAnsi="Arial" w:cs="Arial"/>
+              </w:rPr>
+            </w:pPr>
+            <w:r>
+              <w:rPr>
+                <w:rFonts w:ascii="Arial" w:hAnsi="Arial" w:cs="Arial"/>
+              </w:rPr>
+              <w:t>7/12</w:t>
+            </w:r>
+            <w:r>
+              <w:rPr>
+                <w:rFonts w:ascii="Arial" w:hAnsi="Arial" w:cs="Arial"/>
+              </w:rPr>
+              <w:t xml:space="preserve"> – 8/29</w:t>
+            </w:r>
+          </w:p>
+        </w:tc>
+      </w:tr>
+      <w:tr>
+        <w:tc>
+          <w:tcPr>
+            <w:tcW w:w="1005" w:type="dxa"/>
+          </w:tcPr>
+          <w:p>
+            <w:pPr>
+              <w:pStyle w:val="BodyText"/>
+              <w:spacing w:before="60"/>
+              <w:ind w:left="0"/>
+            </w:pPr>
+            <w:r>
+              <w:t>T2</w:t>
+            </w:r>
+          </w:p>
+        </w:tc>
+        <w:tc>
+          <w:tcPr>
+            <w:tcW w:w="4300" w:type="dxa"/>
+          </w:tcPr>
           <w:p>
             <w:pPr>
               <w:pStyle w:val="BodyText"/>
@@ -8054,7 +8210,19 @@
               <w:rPr>
                 <w:rFonts w:ascii="Arial" w:hAnsi="Arial" w:cs="Arial"/>
               </w:rPr>
-              <w:t>Incorporate a second group for coaching</w:t>
+              <w:t xml:space="preserve">Implement new </w:t>
+            </w:r>
+            <w:r>
+              <w:rPr>
+                <w:rFonts w:ascii="Arial" w:hAnsi="Arial" w:cs="Arial"/>
+              </w:rPr>
+              <w:t>home</w:t>
+            </w:r>
+            <w:r>
+              <w:rPr>
+                <w:rFonts w:ascii="Arial" w:hAnsi="Arial" w:cs="Arial"/>
+              </w:rPr>
+              <w:t xml:space="preserve"> page and additional group</w:t>
             </w:r>
           </w:p>
         </w:tc>
@@ -8075,7 +8243,7 @@
               <w:rPr>
                 <w:rFonts w:ascii="Arial" w:hAnsi="Arial" w:cs="Arial"/>
               </w:rPr>
-              <w:t>9/2 – 9/12</w:t>
+              <w:t>8/29</w:t>
             </w:r>
           </w:p>
         </w:tc>
@@ -8092,7 +8260,10 @@
               <w:ind w:left="0"/>
             </w:pPr>
             <w:r>
-              <w:t>T2</w:t>
+              <w:t>T</w:t>
+            </w:r>
+            <w:r>
+              <w:t>3</w:t>
             </w:r>
           </w:p>
         </w:tc>
@@ -8118,19 +8289,19 @@
               <w:rPr>
                 <w:rFonts w:ascii="Arial" w:hAnsi="Arial" w:cs="Arial"/>
               </w:rPr>
-              <w:t xml:space="preserve">Implement new </w:t>
+              <w:t>Implement</w:t>
             </w:r>
             <w:r>
               <w:rPr>
                 <w:rFonts w:ascii="Arial" w:hAnsi="Arial" w:cs="Arial"/>
               </w:rPr>
-              <w:t>home</w:t>
+              <w:t xml:space="preserve"> additional group</w:t>
             </w:r>
             <w:r>
               <w:rPr>
                 <w:rFonts w:ascii="Arial" w:hAnsi="Arial" w:cs="Arial"/>
               </w:rPr>
-              <w:t xml:space="preserve"> page and additional group</w:t>
+              <w:t xml:space="preserve"> (Quality)</w:t>
             </w:r>
           </w:p>
         </w:tc>
@@ -8151,7 +8322,7 @@
               <w:rPr>
                 <w:rFonts w:ascii="Arial" w:hAnsi="Arial" w:cs="Arial"/>
               </w:rPr>
-              <w:t>9/15</w:t>
+              <w:t>9/30</w:t>
             </w:r>
           </w:p>
         </w:tc>
@@ -8171,7 +8342,7 @@
               <w:t>T</w:t>
             </w:r>
             <w:r>
-              <w:t>3</w:t>
+              <w:t>4</w:t>
             </w:r>
           </w:p>
         </w:tc>
@@ -8197,19 +8368,13 @@
               <w:rPr>
                 <w:rFonts w:ascii="Arial" w:hAnsi="Arial" w:cs="Arial"/>
               </w:rPr>
-              <w:t>Implement</w:t>
+              <w:t xml:space="preserve">Implement </w:t>
             </w:r>
             <w:r>
               <w:rPr>
                 <w:rFonts w:ascii="Arial" w:hAnsi="Arial" w:cs="Arial"/>
               </w:rPr>
-              <w:t xml:space="preserve"> additional group</w:t>
-            </w:r>
-            <w:r>
-              <w:rPr>
-                <w:rFonts w:ascii="Arial" w:hAnsi="Arial" w:cs="Arial"/>
-              </w:rPr>
-              <w:t xml:space="preserve"> (Quality)</w:t>
+              <w:t>additional group (Training)</w:t>
             </w:r>
           </w:p>
         </w:tc>
@@ -8226,6 +8391,12 @@
                 <w:rFonts w:ascii="Arial" w:hAnsi="Arial" w:cs="Arial"/>
               </w:rPr>
             </w:pPr>
+            <w:r>
+              <w:rPr>
+                <w:rFonts w:ascii="Arial" w:hAnsi="Arial" w:cs="Arial"/>
+              </w:rPr>
+              <w:t>10/30</w:t>
+            </w:r>
           </w:p>
         </w:tc>
       </w:tr>
@@ -8241,10 +8412,7 @@
               <w:ind w:left="0"/>
             </w:pPr>
             <w:r>
-              <w:t>T</w:t>
-            </w:r>
-            <w:r>
-              <w:t>4</w:t>
+              <w:t>T5</w:t>
             </w:r>
           </w:p>
         </w:tc>
@@ -8270,13 +8438,7 @@
               <w:rPr>
                 <w:rFonts w:ascii="Arial" w:hAnsi="Arial" w:cs="Arial"/>
               </w:rPr>
-              <w:t xml:space="preserve">Implement </w:t>
-            </w:r>
-            <w:r>
-              <w:rPr>
-                <w:rFonts w:ascii="Arial" w:hAnsi="Arial" w:cs="Arial"/>
-              </w:rPr>
-              <w:t>additional group (Training)</w:t>
+              <w:t>Implement additional group (LSA)</w:t>
             </w:r>
           </w:p>
         </w:tc>
@@ -8293,64 +8455,14 @@
                 <w:rFonts w:ascii="Arial" w:hAnsi="Arial" w:cs="Arial"/>
               </w:rPr>
             </w:pPr>
-          </w:p>
-        </w:tc>
-      </w:tr>
-      <w:tr>
-        <w:tc>
-          <w:tcPr>
-            <w:tcW w:w="1005" w:type="dxa"/>
-          </w:tcPr>
-          <w:p>
-            <w:pPr>
-              <w:pStyle w:val="BodyText"/>
-              <w:spacing w:before="60"/>
-              <w:ind w:left="0"/>
-            </w:pPr>
-            <w:r>
-              <w:t>T5</w:t>
-            </w:r>
-          </w:p>
-        </w:tc>
-        <w:tc>
-          <w:tcPr>
-            <w:tcW w:w="4300" w:type="dxa"/>
-          </w:tcPr>
-          <w:p>
-            <w:pPr>
-              <w:pStyle w:val="BodyText"/>
-              <w:keepLines w:val="0"/>
-              <w:widowControl/>
-              <w:numPr>
-                <w:ilvl w:val="0"/>
-                <w:numId w:val="4"/>
-              </w:numPr>
-              <w:spacing w:before="60" w:line="240" w:lineRule="auto"/>
+            <w:r>
               <w:rPr>
                 <w:rFonts w:ascii="Arial" w:hAnsi="Arial" w:cs="Arial"/>
               </w:rPr>
-            </w:pPr>
-            <w:r>
-              <w:rPr>
-                <w:rFonts w:ascii="Arial" w:hAnsi="Arial" w:cs="Arial"/>
-              </w:rPr>
-              <w:t>Implement additional group (LSA)</w:t>
-            </w:r>
-          </w:p>
-        </w:tc>
-        <w:tc>
-          <w:tcPr>
-            <w:tcW w:w="1825" w:type="dxa"/>
-          </w:tcPr>
-          <w:p>
-            <w:pPr>
-              <w:pStyle w:val="BodyText"/>
-              <w:spacing w:before="60"/>
-              <w:ind w:left="0"/>
-              <w:rPr>
-                <w:rFonts w:ascii="Arial" w:hAnsi="Arial" w:cs="Arial"/>
-              </w:rPr>
-            </w:pPr>
+              <w:t>11/30</w:t>
+            </w:r>
+            <w:bookmarkStart w:id="15" w:name="_GoBack"/>
+            <w:bookmarkEnd w:id="15"/>
           </w:p>
         </w:tc>
       </w:tr>
@@ -8720,7 +8832,6 @@
               <w:rPr>
                 <w:rFonts w:ascii="Arial" w:hAnsi="Arial" w:cs="Arial"/>
               </w:rPr>
-              <w:lastRenderedPageBreak/>
               <w:t>Prototype database queries to return data required for display</w:t>
             </w:r>
           </w:p>
@@ -8742,6 +8853,7 @@
               <w:rPr>
                 <w:rFonts w:ascii="Arial" w:hAnsi="Arial" w:cs="Arial"/>
               </w:rPr>
+              <w:lastRenderedPageBreak/>
               <w:t>Prototype graphics</w:t>
             </w:r>
           </w:p>
@@ -10001,9 +10113,11 @@
             <w:pPr>
               <w:pStyle w:val="Table-Text"/>
             </w:pPr>
+            <w:proofErr w:type="spellStart"/>
             <w:r>
               <w:t>eMail</w:t>
             </w:r>
+            <w:proofErr w:type="spellEnd"/>
           </w:p>
           <w:p>
             <w:pPr>
@@ -10298,9 +10412,11 @@
             <w:pPr>
               <w:pStyle w:val="Table-Text"/>
             </w:pPr>
+            <w:proofErr w:type="spellStart"/>
             <w:r>
               <w:t>eMail</w:t>
             </w:r>
+            <w:proofErr w:type="spellEnd"/>
           </w:p>
         </w:tc>
         <w:tc>
@@ -11172,9 +11288,11 @@
             <w:pPr>
               <w:pStyle w:val="Table-Text"/>
             </w:pPr>
+            <w:proofErr w:type="spellStart"/>
             <w:r>
               <w:t>eMail</w:t>
             </w:r>
+            <w:proofErr w:type="spellEnd"/>
           </w:p>
         </w:tc>
         <w:tc>
@@ -11309,9 +11427,11 @@
             <w:pPr>
               <w:pStyle w:val="Table-Text"/>
             </w:pPr>
+            <w:proofErr w:type="spellStart"/>
             <w:r>
               <w:t>eMail</w:t>
             </w:r>
+            <w:proofErr w:type="spellEnd"/>
           </w:p>
           <w:p>
             <w:pPr>
@@ -11440,7 +11560,15 @@
         <w:t>GDIT</w:t>
       </w:r>
       <w:r>
-        <w:t xml:space="preserve"> security policies and will not fall under the systems audited by Mitre.</w:t>
+        <w:t xml:space="preserve"> security policies and will not fall under the systems audited by </w:t>
+      </w:r>
+      <w:proofErr w:type="spellStart"/>
+      <w:r>
+        <w:t>Mitre</w:t>
+      </w:r>
+      <w:proofErr w:type="spellEnd"/>
+      <w:r>
+        <w:t>.</w:t>
       </w:r>
     </w:p>
     <w:p>
@@ -11581,12 +11709,21 @@
           <w:szCs w:val="20"/>
         </w:rPr>
       </w:pPr>
+      <w:proofErr w:type="gramStart"/>
       <w:r>
         <w:rPr>
           <w:sz w:val="20"/>
           <w:szCs w:val="20"/>
         </w:rPr>
-        <w:t xml:space="preserve">and from performing </w:t>
+        <w:t>and</w:t>
+      </w:r>
+      <w:proofErr w:type="gramEnd"/>
+      <w:r>
+        <w:rPr>
+          <w:sz w:val="20"/>
+          <w:szCs w:val="20"/>
+        </w:rPr>
+        <w:t xml:space="preserve"> from performing </w:t>
       </w:r>
     </w:p>
     <w:p>
@@ -12010,7 +12147,15 @@
               <w:pStyle w:val="Table-Text"/>
             </w:pPr>
             <w:r>
-              <w:t>The Microsoft Data Warehouse Toolkit by Mundy, Thornthwaite and Kimball, Wiley Publishing; 2006</w:t>
+              <w:t xml:space="preserve">The Microsoft Data Warehouse Toolkit by Mundy, </w:t>
+            </w:r>
+            <w:proofErr w:type="spellStart"/>
+            <w:r>
+              <w:t>Thornthwaite</w:t>
+            </w:r>
+            <w:proofErr w:type="spellEnd"/>
+            <w:r>
+              <w:t xml:space="preserve"> and Kimball, Wiley Publishing; 2006</w:t>
             </w:r>
           </w:p>
         </w:tc>
@@ -12059,7 +12204,15 @@
               <w:pStyle w:val="Table-Text"/>
             </w:pPr>
             <w:r>
-              <w:t>MDX Solutions, Second Edition by Spofford, et. al; Wiley Publishing; 2006</w:t>
+              <w:t xml:space="preserve">MDX Solutions, Second Edition by </w:t>
+            </w:r>
+            <w:proofErr w:type="spellStart"/>
+            <w:r>
+              <w:t>Spofford</w:t>
+            </w:r>
+            <w:proofErr w:type="spellEnd"/>
+            <w:r>
+              <w:t>, et. al; Wiley Publishing; 2006</w:t>
             </w:r>
           </w:p>
         </w:tc>
@@ -13549,7 +13702,23 @@
                       <w:color w:val="000000"/>
                       <w:bdr w:val="none" w:sz="0" w:space="0" w:color="auto" w:frame="1"/>
                     </w:rPr>
-                    <w:t xml:space="preserve">Todd (sql Dev License) </w:t>
+                    <w:t>Todd (</w:t>
+                  </w:r>
+                  <w:proofErr w:type="spellStart"/>
+                  <w:r>
+                    <w:rPr>
+                      <w:color w:val="000000"/>
+                      <w:bdr w:val="none" w:sz="0" w:space="0" w:color="auto" w:frame="1"/>
+                    </w:rPr>
+                    <w:t>sql</w:t>
+                  </w:r>
+                  <w:proofErr w:type="spellEnd"/>
+                  <w:r>
+                    <w:rPr>
+                      <w:color w:val="000000"/>
+                      <w:bdr w:val="none" w:sz="0" w:space="0" w:color="auto" w:frame="1"/>
+                    </w:rPr>
+                    <w:t xml:space="preserve"> Dev License) </w:t>
                   </w:r>
                 </w:p>
                 <w:p>
@@ -14835,8 +15004,13 @@
           </w:tcPr>
           <w:p>
             <w:r>
-              <w:t>VDENSSDBP07\SCORP01,1436</w:t>
-            </w:r>
+              <w:t>VDENSSDBP07\SCORP01</w:t>
+            </w:r>
+            <w:proofErr w:type="gramStart"/>
+            <w:r>
+              <w:t>,1436</w:t>
+            </w:r>
+            <w:proofErr w:type="gramEnd"/>
             <w:r>
               <w:t xml:space="preserve"> – Virtual Database Server owned by the program used for all data storage, retention and transformation of feeds and load data.</w:t>
             </w:r>
@@ -15337,7 +15511,15 @@
     <w:p/>
     <w:p>
       <w:r>
-        <w:t>Peer reviews will be performed at the completion of each Construction iteration and at the end of each Transition Iteration.</w:t>
+        <w:t xml:space="preserve">Peer reviews will be performed at the completion </w:t>
+      </w:r>
+      <w:proofErr w:type="gramStart"/>
+      <w:r>
+        <w:t>of each Construction iteration</w:t>
+      </w:r>
+      <w:proofErr w:type="gramEnd"/>
+      <w:r>
+        <w:t xml:space="preserve"> and at the end of each Transition Iteration.</w:t>
       </w:r>
     </w:p>
     <w:p>
@@ -22233,13 +22415,23 @@
         <w:szCs w:val="18"/>
       </w:rPr>
     </w:pPr>
+    <w:proofErr w:type="gramStart"/>
     <w:r>
       <w:rPr>
         <w:rFonts w:ascii="Arial" w:hAnsi="Arial" w:cs="Arial"/>
         <w:sz w:val="18"/>
         <w:szCs w:val="18"/>
       </w:rPr>
-      <w:t>which shall not be used, disclosed, or reproduced for any purpose other than the conduct of GDIT business affairs.</w:t>
+      <w:t>which</w:t>
+    </w:r>
+    <w:proofErr w:type="gramEnd"/>
+    <w:r>
+      <w:rPr>
+        <w:rFonts w:ascii="Arial" w:hAnsi="Arial" w:cs="Arial"/>
+        <w:sz w:val="18"/>
+        <w:szCs w:val="18"/>
+      </w:rPr>
+      <w:t xml:space="preserve"> shall not be used, disclosed, or reproduced for any purpose other than the conduct of GDIT business affairs.</w:t>
     </w:r>
   </w:p>
   <w:p>
@@ -22312,7 +22504,7 @@
         <w:sz w:val="18"/>
         <w:szCs w:val="18"/>
       </w:rPr>
-      <w:t>25</w:t>
+      <w:t>9</w:t>
     </w:r>
     <w:r>
       <w:rPr>
@@ -22415,13 +22607,23 @@
         <w:szCs w:val="18"/>
       </w:rPr>
     </w:pPr>
+    <w:proofErr w:type="gramStart"/>
     <w:r>
       <w:rPr>
         <w:rFonts w:ascii="Arial" w:hAnsi="Arial" w:cs="Arial"/>
         <w:sz w:val="18"/>
         <w:szCs w:val="18"/>
       </w:rPr>
-      <w:t>which shall not be used, disclosed, or reproduced for any purpose other than the conduct of GDIT business affairs.</w:t>
+      <w:t>which</w:t>
+    </w:r>
+    <w:proofErr w:type="gramEnd"/>
+    <w:r>
+      <w:rPr>
+        <w:rFonts w:ascii="Arial" w:hAnsi="Arial" w:cs="Arial"/>
+        <w:sz w:val="18"/>
+        <w:szCs w:val="18"/>
+      </w:rPr>
+      <w:t xml:space="preserve"> shall not be used, disclosed, or reproduced for any purpose other than the conduct of GDIT business affairs.</w:t>
     </w:r>
   </w:p>
   <w:p>
@@ -22494,7 +22696,7 @@
         <w:sz w:val="18"/>
         <w:szCs w:val="18"/>
       </w:rPr>
-      <w:t>1</w:t>
+      <w:t>2</w:t>
     </w:r>
     <w:r>
       <w:rPr>
@@ -22659,12 +22861,21 @@
         </wp:anchor>
       </w:drawing>
     </w:r>
+    <w:proofErr w:type="gramStart"/>
     <w:r>
       <w:rPr>
         <w:sz w:val="18"/>
         <w:szCs w:val="18"/>
       </w:rPr>
-      <w:t>eCoaching Log</w:t>
+      <w:t>eCoaching</w:t>
+    </w:r>
+    <w:proofErr w:type="gramEnd"/>
+    <w:r>
+      <w:rPr>
+        <w:sz w:val="18"/>
+        <w:szCs w:val="18"/>
+      </w:rPr>
+      <w:t xml:space="preserve"> Log</w:t>
     </w:r>
   </w:p>
   <w:p>
@@ -26667,6 +26878,21 @@
 </file>
 
 <file path=customXml/item1.xml><?xml version="1.0" encoding="utf-8"?>
+<?mso-contentType ?>
+<FormTemplates xmlns="http://schemas.microsoft.com/sharepoint/v3/contenttype/forms">
+  <Display>DocumentLibraryForm</Display>
+  <Edit>DocumentLibraryForm</Edit>
+  <New>DocumentLibraryForm</New>
+</FormTemplates>
+</file>
+
+<file path=customXml/item2.xml><?xml version="1.0" encoding="utf-8"?>
+<p:properties xmlns:p="http://schemas.microsoft.com/office/2006/metadata/properties" xmlns:xsi="http://www.w3.org/2001/XMLSchema-instance" xmlns:pc="http://schemas.microsoft.com/office/infopath/2007/PartnerControls">
+  <documentManagement/>
+</p:properties>
+</file>
+
+<file path=customXml/item3.xml><?xml version="1.0" encoding="utf-8"?>
 <ct:contentTypeSchema xmlns:ct="http://schemas.microsoft.com/office/2006/metadata/contentType" xmlns:ma="http://schemas.microsoft.com/office/2006/metadata/properties/metaAttributes" ct:_="" ma:_="" ma:contentTypeName="Document" ma:contentTypeID="0x0101009E5C6E04F5F2CA4DBF07DC2DA055DA5A" ma:contentTypeVersion="0" ma:contentTypeDescription="Create a new document." ma:contentTypeScope="" ma:versionID="b67af60ff7fc8b8e5184fdb460baaf96">
   <xsd:schema xmlns:xsd="http://www.w3.org/2001/XMLSchema" xmlns:xs="http://www.w3.org/2001/XMLSchema" xmlns:p="http://schemas.microsoft.com/office/2006/metadata/properties" targetNamespace="http://schemas.microsoft.com/office/2006/metadata/properties" ma:root="true" ma:fieldsID="c64490b4aec6201516c3a874156f37b2">
     <xsd:element name="properties">
@@ -26780,26 +27006,28 @@
 </ct:contentTypeSchema>
 </file>
 
-<file path=customXml/item2.xml><?xml version="1.0" encoding="utf-8"?>
-<p:properties xmlns:p="http://schemas.microsoft.com/office/2006/metadata/properties" xmlns:xsi="http://www.w3.org/2001/XMLSchema-instance" xmlns:pc="http://schemas.microsoft.com/office/infopath/2007/PartnerControls">
-  <documentManagement/>
-</p:properties>
-</file>
-
-<file path=customXml/item3.xml><?xml version="1.0" encoding="utf-8"?>
-<?mso-contentType ?>
-<FormTemplates xmlns="http://schemas.microsoft.com/sharepoint/v3/contenttype/forms">
-  <Display>DocumentLibraryForm</Display>
-  <Edit>DocumentLibraryForm</Edit>
-  <New>DocumentLibraryForm</New>
-</FormTemplates>
-</file>
-
 <file path=customXml/item4.xml><?xml version="1.0" encoding="utf-8"?>
 <b:Sources xmlns:b="http://schemas.openxmlformats.org/officeDocument/2006/bibliography" xmlns="http://schemas.openxmlformats.org/officeDocument/2006/bibliography" SelectedStyle="\APA.XSL" StyleName="APA"/>
 </file>
 
 <file path=customXml/itemProps1.xml><?xml version="1.0" encoding="utf-8"?>
+<ds:datastoreItem xmlns:ds="http://schemas.openxmlformats.org/officeDocument/2006/customXml" ds:itemID="{B0FA819C-321E-41D2-BB56-3BB10FCAAD47}">
+  <ds:schemaRefs>
+    <ds:schemaRef ds:uri="http://schemas.microsoft.com/sharepoint/v3/contenttype/forms"/>
+  </ds:schemaRefs>
+</ds:datastoreItem>
+</file>
+
+<file path=customXml/itemProps2.xml><?xml version="1.0" encoding="utf-8"?>
+<ds:datastoreItem xmlns:ds="http://schemas.openxmlformats.org/officeDocument/2006/customXml" ds:itemID="{36F94323-3CF0-4B7E-8A1A-799C186E28FF}">
+  <ds:schemaRefs>
+    <ds:schemaRef ds:uri="http://schemas.microsoft.com/office/2006/metadata/properties"/>
+    <ds:schemaRef ds:uri="http://schemas.microsoft.com/office/infopath/2007/PartnerControls"/>
+  </ds:schemaRefs>
+</ds:datastoreItem>
+</file>
+
+<file path=customXml/itemProps3.xml><?xml version="1.0" encoding="utf-8"?>
 <ds:datastoreItem xmlns:ds="http://schemas.openxmlformats.org/officeDocument/2006/customXml" ds:itemID="{E553911B-558E-41FA-99CA-2C2F14C59119}">
   <ds:schemaRefs>
     <ds:schemaRef ds:uri="http://schemas.microsoft.com/office/2006/metadata/contentType"/>
@@ -26815,31 +27043,8 @@
 </ds:datastoreItem>
 </file>
 
-<file path=customXml/itemProps2.xml><?xml version="1.0" encoding="utf-8"?>
-<ds:datastoreItem xmlns:ds="http://schemas.openxmlformats.org/officeDocument/2006/customXml" ds:itemID="{36F94323-3CF0-4B7E-8A1A-799C186E28FF}">
-  <ds:schemaRefs>
-    <ds:schemaRef ds:uri="http://schemas.openxmlformats.org/package/2006/metadata/core-properties"/>
-    <ds:schemaRef ds:uri="http://schemas.microsoft.com/office/2006/documentManagement/types"/>
-    <ds:schemaRef ds:uri="http://purl.org/dc/terms/"/>
-    <ds:schemaRef ds:uri="http://www.w3.org/XML/1998/namespace"/>
-    <ds:schemaRef ds:uri="http://schemas.microsoft.com/office/2006/metadata/properties"/>
-    <ds:schemaRef ds:uri="http://purl.org/dc/elements/1.1/"/>
-    <ds:schemaRef ds:uri="http://purl.org/dc/dcmitype/"/>
-    <ds:schemaRef ds:uri="http://schemas.microsoft.com/office/infopath/2007/PartnerControls"/>
-  </ds:schemaRefs>
-</ds:datastoreItem>
-</file>
-
-<file path=customXml/itemProps3.xml><?xml version="1.0" encoding="utf-8"?>
-<ds:datastoreItem xmlns:ds="http://schemas.openxmlformats.org/officeDocument/2006/customXml" ds:itemID="{B0FA819C-321E-41D2-BB56-3BB10FCAAD47}">
-  <ds:schemaRefs>
-    <ds:schemaRef ds:uri="http://schemas.microsoft.com/sharepoint/v3/contenttype/forms"/>
-  </ds:schemaRefs>
-</ds:datastoreItem>
-</file>
-
 <file path=customXml/itemProps4.xml><?xml version="1.0" encoding="utf-8"?>
-<ds:datastoreItem xmlns:ds="http://schemas.openxmlformats.org/officeDocument/2006/customXml" ds:itemID="{0A752A36-AD91-4632-A807-A9EABFC46B55}">
+<ds:datastoreItem xmlns:ds="http://schemas.openxmlformats.org/officeDocument/2006/customXml" ds:itemID="{274AFF72-FC95-4907-8A55-2B71E9B3D2D7}">
   <ds:schemaRefs>
     <ds:schemaRef ds:uri="http://schemas.openxmlformats.org/officeDocument/2006/bibliography"/>
   </ds:schemaRefs>

</xml_diff>

<commit_message>
[VM:timothy.queen@2/9/2015 9:03:18 AM] Updated for Phase III
git-tfs-id: [https://tfs.omnicloud.local/tfs/cco%20program/]$/eCoaching_V2;C13931
</commit_message>
<xml_diff>
--- a/Project Management/CCO OY2_eCoaching Log Project Plan.docx
+++ b/Project Management/CCO OY2_eCoaching Log Project Plan.docx
@@ -138,6 +138,30 @@
           <w:szCs w:val="32"/>
         </w:rPr>
         <w:t>, 2014</w:t>
+      </w:r>
+    </w:p>
+    <w:p>
+      <w:pPr>
+        <w:pStyle w:val="Comment"/>
+        <w:ind w:left="540" w:right="1710" w:firstLine="180"/>
+        <w:jc w:val="center"/>
+        <w:rPr>
+          <w:b/>
+          <w:i w:val="0"/>
+          <w:color w:val="auto"/>
+          <w:sz w:val="32"/>
+          <w:szCs w:val="32"/>
+        </w:rPr>
+      </w:pPr>
+      <w:r>
+        <w:rPr>
+          <w:b/>
+          <w:i w:val="0"/>
+          <w:color w:val="auto"/>
+          <w:sz w:val="32"/>
+          <w:szCs w:val="32"/>
+        </w:rPr>
+        <w:t>Revised 2/6/2015</w:t>
       </w:r>
     </w:p>
     <w:p/>
@@ -8395,7 +8419,7 @@
               <w:rPr>
                 <w:rFonts w:ascii="Arial" w:hAnsi="Arial" w:cs="Arial"/>
               </w:rPr>
-              <w:t>10/30</w:t>
+              <w:t>3/15</w:t>
             </w:r>
           </w:p>
         </w:tc>
@@ -8459,10 +8483,14 @@
               <w:rPr>
                 <w:rFonts w:ascii="Arial" w:hAnsi="Arial" w:cs="Arial"/>
               </w:rPr>
-              <w:t>11/30</w:t>
-            </w:r>
-            <w:bookmarkStart w:id="15" w:name="_GoBack"/>
-            <w:bookmarkEnd w:id="15"/>
+              <w:t>1/30</w:t>
+            </w:r>
+            <w:r>
+              <w:rPr>
+                <w:rFonts w:ascii="Arial" w:hAnsi="Arial" w:cs="Arial"/>
+              </w:rPr>
+              <w:t>/15</w:t>
+            </w:r>
           </w:p>
         </w:tc>
       </w:tr>
@@ -8609,28 +8637,160 @@
               <w:rPr>
                 <w:rFonts w:ascii="Arial" w:hAnsi="Arial" w:cs="Arial"/>
               </w:rPr>
-              <w:t xml:space="preserve">Define the major components of Phase 2 </w:t>
-            </w:r>
-          </w:p>
-          <w:p>
-            <w:pPr>
-              <w:pStyle w:val="BodyText"/>
-              <w:keepLines w:val="0"/>
-              <w:widowControl/>
+              <w:t xml:space="preserve">Define the major components of Phase </w:t>
+            </w:r>
+            <w:r>
+              <w:rPr>
+                <w:rFonts w:ascii="Arial" w:hAnsi="Arial" w:cs="Arial"/>
+              </w:rPr>
+              <w:t>3</w:t>
+            </w:r>
+            <w:r>
+              <w:rPr>
+                <w:rFonts w:ascii="Arial" w:hAnsi="Arial" w:cs="Arial"/>
+              </w:rPr>
+              <w:t xml:space="preserve"> </w:t>
+            </w:r>
+          </w:p>
+          <w:p>
+            <w:pPr>
+              <w:pStyle w:val="NormalWeb"/>
               <w:numPr>
                 <w:ilvl w:val="1"/>
                 <w:numId w:val="4"/>
               </w:numPr>
-              <w:spacing w:before="60" w:line="240" w:lineRule="auto"/>
-              <w:rPr>
-                <w:rFonts w:ascii="Arial" w:hAnsi="Arial" w:cs="Arial"/>
-              </w:rPr>
-            </w:pPr>
-            <w:r>
-              <w:rPr>
-                <w:rFonts w:ascii="Arial" w:hAnsi="Arial" w:cs="Arial"/>
-              </w:rPr>
-              <w:t>Dashboard</w:t>
+            </w:pPr>
+            <w:r>
+              <w:t xml:space="preserve">Dashboard redesign </w:t>
+            </w:r>
+          </w:p>
+          <w:p>
+            <w:pPr>
+              <w:pStyle w:val="NormalWeb"/>
+              <w:numPr>
+                <w:ilvl w:val="1"/>
+                <w:numId w:val="4"/>
+              </w:numPr>
+            </w:pPr>
+            <w:r>
+              <w:t xml:space="preserve">HR access </w:t>
+            </w:r>
+          </w:p>
+          <w:p>
+            <w:pPr>
+              <w:pStyle w:val="NormalWeb"/>
+              <w:numPr>
+                <w:ilvl w:val="1"/>
+                <w:numId w:val="4"/>
+              </w:numPr>
+            </w:pPr>
+            <w:r>
+              <w:t xml:space="preserve">Develop low CSAT feed o Training Module </w:t>
+            </w:r>
+          </w:p>
+          <w:p>
+            <w:pPr>
+              <w:pStyle w:val="NormalWeb"/>
+              <w:numPr>
+                <w:ilvl w:val="1"/>
+                <w:numId w:val="4"/>
+              </w:numPr>
+            </w:pPr>
+            <w:r>
+              <w:t xml:space="preserve">Inactivation / re-assignment admin tool </w:t>
+            </w:r>
+          </w:p>
+          <w:p>
+            <w:pPr>
+              <w:pStyle w:val="NormalWeb"/>
+              <w:numPr>
+                <w:ilvl w:val="1"/>
+                <w:numId w:val="4"/>
+              </w:numPr>
+            </w:pPr>
+            <w:r>
+              <w:t xml:space="preserve">Reporting </w:t>
+            </w:r>
+          </w:p>
+          <w:p>
+            <w:pPr>
+              <w:pStyle w:val="NormalWeb"/>
+              <w:numPr>
+                <w:ilvl w:val="1"/>
+                <w:numId w:val="4"/>
+              </w:numPr>
+            </w:pPr>
+            <w:r>
+              <w:t xml:space="preserve">Add new pending statuses to Dashboards </w:t>
+            </w:r>
+          </w:p>
+          <w:p>
+            <w:pPr>
+              <w:pStyle w:val="NormalWeb"/>
+              <w:numPr>
+                <w:ilvl w:val="1"/>
+                <w:numId w:val="4"/>
+              </w:numPr>
+            </w:pPr>
+            <w:r>
+              <w:t xml:space="preserve">Prevent users from submitting eCL for themselves Start 2/9 </w:t>
+            </w:r>
+          </w:p>
+          <w:p>
+            <w:pPr>
+              <w:pStyle w:val="NormalWeb"/>
+              <w:numPr>
+                <w:ilvl w:val="1"/>
+                <w:numId w:val="4"/>
+              </w:numPr>
+            </w:pPr>
+            <w:r>
+              <w:t xml:space="preserve">Outliers to use </w:t>
+            </w:r>
+            <w:proofErr w:type="spellStart"/>
+            <w:r>
+              <w:t>isCSE</w:t>
+            </w:r>
+            <w:proofErr w:type="spellEnd"/>
+            <w:r>
+              <w:t xml:space="preserve"> set to 1 o Security data feed </w:t>
+            </w:r>
+          </w:p>
+          <w:p>
+            <w:pPr>
+              <w:pStyle w:val="NormalWeb"/>
+              <w:numPr>
+                <w:ilvl w:val="1"/>
+                <w:numId w:val="4"/>
+              </w:numPr>
+            </w:pPr>
+            <w:r>
+              <w:lastRenderedPageBreak/>
+              <w:t xml:space="preserve">Revise text layout of description field in review forms </w:t>
+            </w:r>
+          </w:p>
+          <w:p>
+            <w:pPr>
+              <w:pStyle w:val="NormalWeb"/>
+              <w:numPr>
+                <w:ilvl w:val="1"/>
+                <w:numId w:val="4"/>
+              </w:numPr>
+            </w:pPr>
+            <w:r>
+              <w:t xml:space="preserve">Open comment fields on all review forms </w:t>
+            </w:r>
+          </w:p>
+          <w:p>
+            <w:pPr>
+              <w:pStyle w:val="NormalWeb"/>
+              <w:numPr>
+                <w:ilvl w:val="1"/>
+                <w:numId w:val="4"/>
+              </w:numPr>
+            </w:pPr>
+            <w:r>
+              <w:t xml:space="preserve">Include “value” in dashboard o Counts of opportunities / reinforcements to account for met goal / did not meet goal </w:t>
             </w:r>
           </w:p>
           <w:p>
@@ -8728,6 +8888,10 @@
               <w:spacing w:before="60"/>
               <w:ind w:left="0"/>
             </w:pPr>
+            <w:r>
+              <w:lastRenderedPageBreak/>
+              <w:t>Start 2/9</w:t>
+            </w:r>
           </w:p>
         </w:tc>
       </w:tr>
@@ -8743,6 +8907,7 @@
               <w:ind w:left="0"/>
             </w:pPr>
             <w:r>
+              <w:lastRenderedPageBreak/>
               <w:t>E1</w:t>
             </w:r>
           </w:p>
@@ -8853,7 +9018,6 @@
               <w:rPr>
                 <w:rFonts w:ascii="Arial" w:hAnsi="Arial" w:cs="Arial"/>
               </w:rPr>
-              <w:lastRenderedPageBreak/>
               <w:t>Prototype graphics</w:t>
             </w:r>
           </w:p>
@@ -8883,7 +9047,6 @@
               <w:ind w:left="0"/>
             </w:pPr>
             <w:r>
-              <w:lastRenderedPageBreak/>
               <w:t>C1</w:t>
             </w:r>
           </w:p>
@@ -9101,14 +9264,14 @@
           <w:rFonts w:ascii="Times New Roman" w:hAnsi="Times New Roman"/>
         </w:rPr>
       </w:pPr>
-      <w:bookmarkStart w:id="16" w:name="_Toc371672037"/>
+      <w:bookmarkStart w:id="15" w:name="_Toc371672037"/>
       <w:r>
         <w:rPr>
           <w:rFonts w:ascii="Times New Roman" w:hAnsi="Times New Roman"/>
         </w:rPr>
         <w:t>Stakeholder plan</w:t>
       </w:r>
-      <w:bookmarkEnd w:id="16"/>
+      <w:bookmarkEnd w:id="15"/>
     </w:p>
     <w:p>
       <w:pPr>
@@ -11522,7 +11685,7 @@
           <w:rFonts w:ascii="Times New Roman" w:hAnsi="Times New Roman"/>
         </w:rPr>
       </w:pPr>
-      <w:bookmarkStart w:id="17" w:name="_Toc371672038"/>
+      <w:bookmarkStart w:id="16" w:name="_Toc371672038"/>
       <w:r>
         <w:rPr>
           <w:rFonts w:ascii="Times New Roman" w:hAnsi="Times New Roman"/>
@@ -11530,7 +11693,7 @@
         <w:lastRenderedPageBreak/>
         <w:t>Project Security Plan</w:t>
       </w:r>
-      <w:bookmarkEnd w:id="17"/>
+      <w:bookmarkEnd w:id="16"/>
     </w:p>
     <w:p>
       <w:pPr>
@@ -11845,14 +12008,14 @@
           <w:rFonts w:ascii="Times New Roman" w:hAnsi="Times New Roman"/>
         </w:rPr>
       </w:pPr>
-      <w:bookmarkStart w:id="18" w:name="_Toc371672039"/>
+      <w:bookmarkStart w:id="17" w:name="_Toc371672039"/>
       <w:r>
         <w:rPr>
           <w:rFonts w:ascii="Times New Roman" w:hAnsi="Times New Roman"/>
         </w:rPr>
         <w:t>Tools and environment</w:t>
       </w:r>
-      <w:bookmarkEnd w:id="18"/>
+      <w:bookmarkEnd w:id="17"/>
     </w:p>
     <w:p>
       <w:pPr>
@@ -11893,9 +12056,9 @@
           <w:sz w:val="20"/>
         </w:rPr>
       </w:pPr>
-      <w:bookmarkStart w:id="19" w:name="_Toc232562013"/>
-      <w:bookmarkStart w:id="20" w:name="_Toc292107903"/>
-      <w:bookmarkStart w:id="21" w:name="_Toc371672040"/>
+      <w:bookmarkStart w:id="18" w:name="_Toc232562013"/>
+      <w:bookmarkStart w:id="19" w:name="_Toc292107903"/>
+      <w:bookmarkStart w:id="20" w:name="_Toc371672040"/>
       <w:r>
         <w:rPr>
           <w:rFonts w:ascii="Times New Roman" w:hAnsi="Times New Roman"/>
@@ -11904,9 +12067,9 @@
         </w:rPr>
         <w:t>System Environment</w:t>
       </w:r>
+      <w:bookmarkEnd w:id="18"/>
       <w:bookmarkEnd w:id="19"/>
       <w:bookmarkEnd w:id="20"/>
-      <w:bookmarkEnd w:id="21"/>
     </w:p>
     <w:p>
       <w:pPr>
@@ -12225,8 +12388,8 @@
           <w:rFonts w:ascii="Times New Roman" w:hAnsi="Times New Roman"/>
         </w:rPr>
       </w:pPr>
-      <w:bookmarkStart w:id="22" w:name="_Toc136999660"/>
-      <w:bookmarkStart w:id="23" w:name="_Toc196118314"/>
+      <w:bookmarkStart w:id="21" w:name="_Toc136999660"/>
+      <w:bookmarkStart w:id="22" w:name="_Toc196118314"/>
     </w:p>
     <w:p>
       <w:pPr>
@@ -12242,8 +12405,8 @@
         </w:rPr>
         <w:t>Development, Test, and Production Environment Software</w:t>
       </w:r>
+      <w:bookmarkEnd w:id="21"/>
       <w:bookmarkEnd w:id="22"/>
-      <w:bookmarkEnd w:id="23"/>
     </w:p>
     <w:p/>
     <w:tbl>
@@ -14887,16 +15050,16 @@
           <w:sz w:val="22"/>
         </w:rPr>
       </w:pPr>
-      <w:bookmarkStart w:id="24" w:name="_Toc136999661"/>
-      <w:bookmarkStart w:id="25" w:name="_Toc196118316"/>
+      <w:bookmarkStart w:id="23" w:name="_Toc136999661"/>
+      <w:bookmarkStart w:id="24" w:name="_Toc196118316"/>
       <w:r>
         <w:rPr>
           <w:sz w:val="22"/>
         </w:rPr>
         <w:t>Development, Test, and Production Environment Hardware</w:t>
       </w:r>
+      <w:bookmarkEnd w:id="23"/>
       <w:bookmarkEnd w:id="24"/>
-      <w:bookmarkEnd w:id="25"/>
     </w:p>
     <w:p/>
     <w:tbl>
@@ -15183,16 +15346,16 @@
           <w:sz w:val="22"/>
         </w:rPr>
       </w:pPr>
-      <w:bookmarkStart w:id="26" w:name="_Toc136999662"/>
-      <w:bookmarkStart w:id="27" w:name="_Toc196118317"/>
+      <w:bookmarkStart w:id="25" w:name="_Toc136999662"/>
+      <w:bookmarkStart w:id="26" w:name="_Toc196118317"/>
       <w:r>
         <w:rPr>
           <w:sz w:val="22"/>
         </w:rPr>
         <w:t>Facilities Planning</w:t>
       </w:r>
+      <w:bookmarkEnd w:id="25"/>
       <w:bookmarkEnd w:id="26"/>
-      <w:bookmarkEnd w:id="27"/>
     </w:p>
     <w:p/>
     <w:p/>
@@ -15437,17 +15600,17 @@
           <w:rFonts w:ascii="Times New Roman" w:hAnsi="Times New Roman"/>
         </w:rPr>
       </w:pPr>
-      <w:bookmarkStart w:id="28" w:name="_Toc371672041"/>
-      <w:bookmarkStart w:id="29" w:name="_Toc497720631"/>
-      <w:bookmarkStart w:id="30" w:name="_Toc136999657"/>
-      <w:bookmarkStart w:id="31" w:name="_Toc196118311"/>
+      <w:bookmarkStart w:id="27" w:name="_Toc371672041"/>
+      <w:bookmarkStart w:id="28" w:name="_Toc497720631"/>
+      <w:bookmarkStart w:id="29" w:name="_Toc136999657"/>
+      <w:bookmarkStart w:id="30" w:name="_Toc196118311"/>
       <w:r>
         <w:rPr>
           <w:rFonts w:ascii="Times New Roman" w:hAnsi="Times New Roman"/>
         </w:rPr>
         <w:t>Peer Review Work Product Selection and Approach</w:t>
       </w:r>
-      <w:bookmarkEnd w:id="28"/>
+      <w:bookmarkEnd w:id="27"/>
     </w:p>
     <w:p>
       <w:r>
@@ -15529,14 +15692,14 @@
           <w:rFonts w:ascii="Times New Roman" w:hAnsi="Times New Roman"/>
         </w:rPr>
       </w:pPr>
-      <w:bookmarkStart w:id="32" w:name="_Toc371672042"/>
+      <w:bookmarkStart w:id="31" w:name="_Toc371672042"/>
       <w:r>
         <w:rPr>
           <w:rFonts w:ascii="Times New Roman" w:hAnsi="Times New Roman"/>
         </w:rPr>
         <w:t>Formal Decision Approach</w:t>
       </w:r>
-      <w:bookmarkEnd w:id="32"/>
+      <w:bookmarkEnd w:id="31"/>
     </w:p>
     <w:p>
       <w:r>
@@ -15623,23 +15786,23 @@
           <w:rFonts w:ascii="Times New Roman" w:hAnsi="Times New Roman"/>
         </w:rPr>
       </w:pPr>
-      <w:bookmarkStart w:id="33" w:name="_Toc371672043"/>
+      <w:bookmarkStart w:id="32" w:name="_Toc371672043"/>
       <w:r>
         <w:rPr>
           <w:rFonts w:ascii="Times New Roman" w:hAnsi="Times New Roman"/>
         </w:rPr>
         <w:t xml:space="preserve">Project Training </w:t>
       </w:r>
-      <w:bookmarkEnd w:id="29"/>
+      <w:bookmarkEnd w:id="28"/>
       <w:r>
         <w:rPr>
           <w:rFonts w:ascii="Times New Roman" w:hAnsi="Times New Roman"/>
         </w:rPr>
         <w:t>Plan</w:t>
       </w:r>
+      <w:bookmarkEnd w:id="29"/>
       <w:bookmarkEnd w:id="30"/>
-      <w:bookmarkEnd w:id="31"/>
-      <w:bookmarkEnd w:id="33"/>
+      <w:bookmarkEnd w:id="32"/>
     </w:p>
     <w:p>
       <w:pPr>
@@ -21413,7 +21576,7 @@
           <w:rFonts w:ascii="Times New Roman" w:hAnsi="Times New Roman"/>
         </w:rPr>
       </w:pPr>
-      <w:bookmarkStart w:id="34" w:name="_Toc371672044"/>
+      <w:bookmarkStart w:id="33" w:name="_Toc371672044"/>
       <w:r>
         <w:rPr>
           <w:rFonts w:ascii="Times New Roman" w:hAnsi="Times New Roman"/>
@@ -21421,7 +21584,7 @@
         <w:lastRenderedPageBreak/>
         <w:t>Deployment</w:t>
       </w:r>
-      <w:bookmarkEnd w:id="34"/>
+      <w:bookmarkEnd w:id="33"/>
     </w:p>
     <w:p>
       <w:pPr>
@@ -21539,14 +21702,14 @@
           <w:rFonts w:ascii="Times New Roman" w:hAnsi="Times New Roman"/>
         </w:rPr>
       </w:pPr>
-      <w:bookmarkStart w:id="35" w:name="_Toc371672045"/>
+      <w:bookmarkStart w:id="34" w:name="_Toc371672045"/>
       <w:r>
         <w:rPr>
           <w:rFonts w:ascii="Times New Roman" w:hAnsi="Times New Roman"/>
         </w:rPr>
         <w:t>Lessons learned</w:t>
       </w:r>
-      <w:bookmarkEnd w:id="35"/>
+      <w:bookmarkEnd w:id="34"/>
     </w:p>
     <w:p>
       <w:pPr>
@@ -21631,14 +21794,14 @@
           <w:rFonts w:ascii="Times New Roman" w:hAnsi="Times New Roman"/>
         </w:rPr>
       </w:pPr>
-      <w:bookmarkStart w:id="36" w:name="_Toc371672046"/>
+      <w:bookmarkStart w:id="35" w:name="_Toc371672046"/>
       <w:r>
         <w:rPr>
           <w:rFonts w:ascii="Times New Roman" w:hAnsi="Times New Roman"/>
         </w:rPr>
         <w:t>Governance Plan</w:t>
       </w:r>
-      <w:bookmarkEnd w:id="36"/>
+      <w:bookmarkEnd w:id="35"/>
     </w:p>
     <w:p>
       <w:r>
@@ -22235,7 +22398,7 @@
           <w:szCs w:val="20"/>
         </w:rPr>
       </w:pPr>
-      <w:bookmarkStart w:id="37" w:name="_Toc371672047"/>
+      <w:bookmarkStart w:id="36" w:name="_Toc371672047"/>
       <w:r>
         <w:rPr>
           <w:sz w:val="20"/>
@@ -22272,7 +22435,7 @@
       <w:r>
         <w:t>Software Configuration Management Plan</w:t>
       </w:r>
-      <w:bookmarkEnd w:id="37"/>
+      <w:bookmarkEnd w:id="36"/>
     </w:p>
     <w:p>
       <w:r>
@@ -22285,11 +22448,11 @@
       <w:pPr>
         <w:pStyle w:val="Heading1"/>
       </w:pPr>
-      <w:bookmarkStart w:id="38" w:name="_Toc371672048"/>
+      <w:bookmarkStart w:id="37" w:name="_Toc371672048"/>
       <w:r>
         <w:t>Lifecycle Selection</w:t>
       </w:r>
-      <w:bookmarkEnd w:id="38"/>
+      <w:bookmarkEnd w:id="37"/>
     </w:p>
     <w:p>
       <w:r>
@@ -22350,6 +22513,8 @@
           </wp:inline>
         </w:drawing>
       </w:r>
+      <w:bookmarkStart w:id="38" w:name="_GoBack"/>
+      <w:bookmarkEnd w:id="38"/>
     </w:p>
     <w:sectPr>
       <w:pgSz w:w="12240" w:h="15840" w:code="1"/>
@@ -22504,7 +22669,7 @@
         <w:sz w:val="18"/>
         <w:szCs w:val="18"/>
       </w:rPr>
-      <w:t>9</w:t>
+      <w:t>25</w:t>
     </w:r>
     <w:r>
       <w:rPr>
@@ -24172,7 +24337,7 @@
   <w:abstractNum w:abstractNumId="11">
     <w:nsid w:val="7C3D0370"/>
     <w:multiLevelType w:val="hybridMultilevel"/>
-    <w:tmpl w:val="C568BD9A"/>
+    <w:tmpl w:val="18FA7B90"/>
     <w:lvl w:ilvl="0" w:tplc="04090001">
       <w:start w:val="1"/>
       <w:numFmt w:val="bullet"/>
@@ -26878,21 +27043,6 @@
 </file>
 
 <file path=customXml/item1.xml><?xml version="1.0" encoding="utf-8"?>
-<?mso-contentType ?>
-<FormTemplates xmlns="http://schemas.microsoft.com/sharepoint/v3/contenttype/forms">
-  <Display>DocumentLibraryForm</Display>
-  <Edit>DocumentLibraryForm</Edit>
-  <New>DocumentLibraryForm</New>
-</FormTemplates>
-</file>
-
-<file path=customXml/item2.xml><?xml version="1.0" encoding="utf-8"?>
-<p:properties xmlns:p="http://schemas.microsoft.com/office/2006/metadata/properties" xmlns:xsi="http://www.w3.org/2001/XMLSchema-instance" xmlns:pc="http://schemas.microsoft.com/office/infopath/2007/PartnerControls">
-  <documentManagement/>
-</p:properties>
-</file>
-
-<file path=customXml/item3.xml><?xml version="1.0" encoding="utf-8"?>
 <ct:contentTypeSchema xmlns:ct="http://schemas.microsoft.com/office/2006/metadata/contentType" xmlns:ma="http://schemas.microsoft.com/office/2006/metadata/properties/metaAttributes" ct:_="" ma:_="" ma:contentTypeName="Document" ma:contentTypeID="0x0101009E5C6E04F5F2CA4DBF07DC2DA055DA5A" ma:contentTypeVersion="0" ma:contentTypeDescription="Create a new document." ma:contentTypeScope="" ma:versionID="b67af60ff7fc8b8e5184fdb460baaf96">
   <xsd:schema xmlns:xsd="http://www.w3.org/2001/XMLSchema" xmlns:xs="http://www.w3.org/2001/XMLSchema" xmlns:p="http://schemas.microsoft.com/office/2006/metadata/properties" targetNamespace="http://schemas.microsoft.com/office/2006/metadata/properties" ma:root="true" ma:fieldsID="c64490b4aec6201516c3a874156f37b2">
     <xsd:element name="properties">
@@ -27006,28 +27156,26 @@
 </ct:contentTypeSchema>
 </file>
 
+<file path=customXml/item2.xml><?xml version="1.0" encoding="utf-8"?>
+<p:properties xmlns:p="http://schemas.microsoft.com/office/2006/metadata/properties" xmlns:xsi="http://www.w3.org/2001/XMLSchema-instance" xmlns:pc="http://schemas.microsoft.com/office/infopath/2007/PartnerControls">
+  <documentManagement/>
+</p:properties>
+</file>
+
+<file path=customXml/item3.xml><?xml version="1.0" encoding="utf-8"?>
+<?mso-contentType ?>
+<FormTemplates xmlns="http://schemas.microsoft.com/sharepoint/v3/contenttype/forms">
+  <Display>DocumentLibraryForm</Display>
+  <Edit>DocumentLibraryForm</Edit>
+  <New>DocumentLibraryForm</New>
+</FormTemplates>
+</file>
+
 <file path=customXml/item4.xml><?xml version="1.0" encoding="utf-8"?>
 <b:Sources xmlns:b="http://schemas.openxmlformats.org/officeDocument/2006/bibliography" xmlns="http://schemas.openxmlformats.org/officeDocument/2006/bibliography" SelectedStyle="\APA.XSL" StyleName="APA"/>
 </file>
 
 <file path=customXml/itemProps1.xml><?xml version="1.0" encoding="utf-8"?>
-<ds:datastoreItem xmlns:ds="http://schemas.openxmlformats.org/officeDocument/2006/customXml" ds:itemID="{B0FA819C-321E-41D2-BB56-3BB10FCAAD47}">
-  <ds:schemaRefs>
-    <ds:schemaRef ds:uri="http://schemas.microsoft.com/sharepoint/v3/contenttype/forms"/>
-  </ds:schemaRefs>
-</ds:datastoreItem>
-</file>
-
-<file path=customXml/itemProps2.xml><?xml version="1.0" encoding="utf-8"?>
-<ds:datastoreItem xmlns:ds="http://schemas.openxmlformats.org/officeDocument/2006/customXml" ds:itemID="{36F94323-3CF0-4B7E-8A1A-799C186E28FF}">
-  <ds:schemaRefs>
-    <ds:schemaRef ds:uri="http://schemas.microsoft.com/office/2006/metadata/properties"/>
-    <ds:schemaRef ds:uri="http://schemas.microsoft.com/office/infopath/2007/PartnerControls"/>
-  </ds:schemaRefs>
-</ds:datastoreItem>
-</file>
-
-<file path=customXml/itemProps3.xml><?xml version="1.0" encoding="utf-8"?>
 <ds:datastoreItem xmlns:ds="http://schemas.openxmlformats.org/officeDocument/2006/customXml" ds:itemID="{E553911B-558E-41FA-99CA-2C2F14C59119}">
   <ds:schemaRefs>
     <ds:schemaRef ds:uri="http://schemas.microsoft.com/office/2006/metadata/contentType"/>
@@ -27043,8 +27191,25 @@
 </ds:datastoreItem>
 </file>
 
+<file path=customXml/itemProps2.xml><?xml version="1.0" encoding="utf-8"?>
+<ds:datastoreItem xmlns:ds="http://schemas.openxmlformats.org/officeDocument/2006/customXml" ds:itemID="{36F94323-3CF0-4B7E-8A1A-799C186E28FF}">
+  <ds:schemaRefs>
+    <ds:schemaRef ds:uri="http://schemas.microsoft.com/office/2006/metadata/properties"/>
+    <ds:schemaRef ds:uri="http://schemas.microsoft.com/office/infopath/2007/PartnerControls"/>
+  </ds:schemaRefs>
+</ds:datastoreItem>
+</file>
+
+<file path=customXml/itemProps3.xml><?xml version="1.0" encoding="utf-8"?>
+<ds:datastoreItem xmlns:ds="http://schemas.openxmlformats.org/officeDocument/2006/customXml" ds:itemID="{B0FA819C-321E-41D2-BB56-3BB10FCAAD47}">
+  <ds:schemaRefs>
+    <ds:schemaRef ds:uri="http://schemas.microsoft.com/sharepoint/v3/contenttype/forms"/>
+  </ds:schemaRefs>
+</ds:datastoreItem>
+</file>
+
 <file path=customXml/itemProps4.xml><?xml version="1.0" encoding="utf-8"?>
-<ds:datastoreItem xmlns:ds="http://schemas.openxmlformats.org/officeDocument/2006/customXml" ds:itemID="{274AFF72-FC95-4907-8A55-2B71E9B3D2D7}">
+<ds:datastoreItem xmlns:ds="http://schemas.openxmlformats.org/officeDocument/2006/customXml" ds:itemID="{9E3C3780-AD3A-4D66-8778-1CF069BB562C}">
   <ds:schemaRefs>
     <ds:schemaRef ds:uri="http://schemas.openxmlformats.org/officeDocument/2006/bibliography"/>
   </ds:schemaRefs>

</xml_diff>